<commit_message>
remove slide category from materials
</commit_message>
<xml_diff>
--- a/static/mockpaper/03-draft.docx
+++ b/static/mockpaper/03-draft.docx
@@ -111,223 +111,223 @@
         <w:rPr>
           <w:rStyle w:val="VerbatimChar"/>
         </w:rPr>
-        <w:t xml:space="preserve">## $ case        &lt;dbl&gt; 110754, 99706, 105271, 105001, 112263, 86205, 99508,…</w:t>
-      </w:r>
-      <w:r>
-        <w:br w:type="textWrapping"/>
-      </w:r>
-      <w:r>
-        <w:rPr>
-          <w:rStyle w:val="VerbatimChar"/>
-        </w:rPr>
-        <w:t xml:space="preserve">## $ age         &lt;dbl&gt; 67, 74, 50, 71, 69, 56, 50, 57, 51, 63, 61, 59, 61, …</w:t>
-      </w:r>
-      <w:r>
-        <w:br w:type="textWrapping"/>
-      </w:r>
-      <w:r>
-        <w:rPr>
-          <w:rStyle w:val="VerbatimChar"/>
-        </w:rPr>
-        <w:t xml:space="preserve">## $ arm         &lt;chr&gt; "F: FOLFOX", "A: IFL", "A: IFL", "G: IROX", "F: FOLF…</w:t>
-      </w:r>
-      <w:r>
-        <w:br w:type="textWrapping"/>
-      </w:r>
-      <w:r>
-        <w:rPr>
-          <w:rStyle w:val="VerbatimChar"/>
-        </w:rPr>
-        <w:t xml:space="preserve">## $ sex         &lt;chr&gt; "Male", "Female", "Female", "Female", "Female", "Mal…</w:t>
-      </w:r>
-      <w:r>
-        <w:br w:type="textWrapping"/>
-      </w:r>
-      <w:r>
-        <w:rPr>
-          <w:rStyle w:val="VerbatimChar"/>
-        </w:rPr>
-        <w:t xml:space="preserve">## $ race        &lt;chr&gt; "Caucasian", "Caucasian", "Caucasian", "Caucasian", …</w:t>
-      </w:r>
-      <w:r>
-        <w:br w:type="textWrapping"/>
-      </w:r>
-      <w:r>
-        <w:rPr>
-          <w:rStyle w:val="VerbatimChar"/>
-        </w:rPr>
-        <w:t xml:space="preserve">## $ fu_time     &lt;dbl&gt; 922, 270, 175, 128, 233, 120, 369, 421, 387, 363, 16…</w:t>
-      </w:r>
-      <w:r>
-        <w:br w:type="textWrapping"/>
-      </w:r>
-      <w:r>
-        <w:rPr>
-          <w:rStyle w:val="VerbatimChar"/>
-        </w:rPr>
-        <w:t xml:space="preserve">## $ fu_stat     &lt;dbl&gt; 2, 2, 2, 2, 2, 2, 2, 2, 2, 2, 2, 2, 2, 2, 1, 2, 2, 2…</w:t>
-      </w:r>
-      <w:r>
-        <w:br w:type="textWrapping"/>
-      </w:r>
-      <w:r>
-        <w:rPr>
-          <w:rStyle w:val="VerbatimChar"/>
-        </w:rPr>
-        <w:t xml:space="preserve">## $ ps          &lt;dbl&gt; 0, 1, 1, 1, 0, 0, 0, 0, 1, 1, 1, 0, 1, 1, 0, 0, 1, 1…</w:t>
-      </w:r>
-      <w:r>
-        <w:br w:type="textWrapping"/>
-      </w:r>
-      <w:r>
-        <w:rPr>
-          <w:rStyle w:val="VerbatimChar"/>
-        </w:rPr>
-        <w:t xml:space="preserve">## $ hgb         &lt;dbl&gt; 11.5, 10.7, 11.1, 12.6, 13.0, 10.2, 13.3, 12.1, 13.8…</w:t>
-      </w:r>
-      <w:r>
-        <w:br w:type="textWrapping"/>
-      </w:r>
-      <w:r>
-        <w:rPr>
-          <w:rStyle w:val="VerbatimChar"/>
-        </w:rPr>
-        <w:t xml:space="preserve">## $ bmi         &lt;dbl&gt; 25.09861, 19.49786, NA, 29.42922, 26.35352, 19.03673…</w:t>
-      </w:r>
-      <w:r>
-        <w:br w:type="textWrapping"/>
-      </w:r>
-      <w:r>
-        <w:rPr>
-          <w:rStyle w:val="VerbatimChar"/>
-        </w:rPr>
-        <w:t xml:space="preserve">## $ alk_phos    &lt;dbl&gt; 160, 290, 700, 771, 350, 569, 162, 152, 231, 492, 74…</w:t>
-      </w:r>
-      <w:r>
-        <w:br w:type="textWrapping"/>
-      </w:r>
-      <w:r>
-        <w:rPr>
-          <w:rStyle w:val="VerbatimChar"/>
-        </w:rPr>
-        <w:t xml:space="preserve">## $ ast         &lt;dbl&gt; 35, 52, 100, 68, 35, 27, 16, 12, 25, 18, 45, 16, 50,…</w:t>
-      </w:r>
-      <w:r>
-        <w:br w:type="textWrapping"/>
-      </w:r>
-      <w:r>
-        <w:rPr>
-          <w:rStyle w:val="VerbatimChar"/>
-        </w:rPr>
-        <w:t xml:space="preserve">## $ mdquality_s &lt;dbl&gt; NA, 1, 1, 1, NA, 1, 1, 1, 1, 1, NA, NA, 1, 0, 1, 1, …</w:t>
-      </w:r>
-      <w:r>
-        <w:br w:type="textWrapping"/>
-      </w:r>
-      <w:r>
-        <w:rPr>
-          <w:rStyle w:val="VerbatimChar"/>
-        </w:rPr>
-        <w:t xml:space="preserve">## $ age_ord     &lt;chr&gt; "60-69", "70-79", "40-49", "70-79", "60-69", "50-59"…</w:t>
-      </w:r>
-      <w:r>
-        <w:br w:type="textWrapping"/>
-      </w:r>
-      <w:r>
-        <w:rPr>
-          <w:rStyle w:val="VerbatimChar"/>
-        </w:rPr>
-        <w:t xml:space="preserve">## $ ethnicity   &lt;chr&gt; "White (not Hispanic)", "White (not Hispanic)", "Whi…</w:t>
-      </w:r>
-      <w:r>
-        <w:br w:type="textWrapping"/>
-      </w:r>
-      <w:r>
-        <w:rPr>
-          <w:rStyle w:val="VerbatimChar"/>
-        </w:rPr>
-        <w:t xml:space="preserve">## $ name        &lt;chr&gt; "Daniel Robinson", "Delaney Quinby", "Lauren Ginn", …</w:t>
-      </w:r>
-      <w:r>
-        <w:br w:type="textWrapping"/>
-      </w:r>
-      <w:r>
-        <w:rPr>
-          <w:rStyle w:val="VerbatimChar"/>
-        </w:rPr>
-        <w:t xml:space="preserve">## $ first_name  &lt;chr&gt; "Daniel", "Delaney", "Lauren", "Julia", "Iffat", "Tr…</w:t>
-      </w:r>
-      <w:r>
-        <w:br w:type="textWrapping"/>
-      </w:r>
-      <w:r>
-        <w:rPr>
-          <w:rStyle w:val="VerbatimChar"/>
-        </w:rPr>
-        <w:t xml:space="preserve">## $ last_name   &lt;chr&gt; "Robinson", "Quinby", "Ginn", "Carney", "al-Sahli", …</w:t>
-      </w:r>
-      <w:r>
-        <w:br w:type="textWrapping"/>
-      </w:r>
-      <w:r>
-        <w:rPr>
-          <w:rStyle w:val="VerbatimChar"/>
-        </w:rPr>
-        <w:t xml:space="preserve">## $ low_wbc     &lt;dbl&gt; 0, 0, 0, 0, 0, 0, 1, 1, 0, 0, 0, 0, 0, 0, 0, 0, 0, 0…</w:t>
-      </w:r>
-      <w:r>
-        <w:br w:type="textWrapping"/>
-      </w:r>
-      <w:r>
-        <w:rPr>
-          <w:rStyle w:val="VerbatimChar"/>
-        </w:rPr>
-        <w:t xml:space="preserve">## $ neuropathy  &lt;dbl&gt; 0, 0, 0, 0, 0, 0, 1, 1, 0, 0, 0, 0, 0, 0, 0, 0, 0, 0…</w:t>
-      </w:r>
-      <w:r>
-        <w:br w:type="textWrapping"/>
-      </w:r>
-      <w:r>
-        <w:rPr>
-          <w:rStyle w:val="VerbatimChar"/>
-        </w:rPr>
-        <w:t xml:space="preserve">## $ diarrhea    &lt;dbl&gt; 0, 0, 0, 0, 0, 0, 1, 1, 0, 0, 0, 0, 0, 0, 0, 0, 0, 0…</w:t>
-      </w:r>
-      <w:r>
-        <w:br w:type="textWrapping"/>
-      </w:r>
-      <w:r>
-        <w:rPr>
-          <w:rStyle w:val="VerbatimChar"/>
-        </w:rPr>
-        <w:t xml:space="preserve">## $ vomiting    &lt;dbl&gt; 0, 0, 0, 0, 0, 0, 1, 1, 0, 0, 0, 0, 0, 0, 0, 0, 0, 0…</w:t>
-      </w:r>
-      <w:r>
-        <w:br w:type="textWrapping"/>
-      </w:r>
-      <w:r>
-        <w:rPr>
-          <w:rStyle w:val="VerbatimChar"/>
-        </w:rPr>
-        <w:t xml:space="preserve">## $ blood_clot  &lt;dbl&gt; 0, 0, 0, 0, 0, 0, 0, 0, 0, 0, 0, 0, 0, 0, 0, 0, 0, 0…</w:t>
-      </w:r>
-      <w:r>
-        <w:br w:type="textWrapping"/>
-      </w:r>
-      <w:r>
-        <w:rPr>
-          <w:rStyle w:val="VerbatimChar"/>
-        </w:rPr>
-        <w:t xml:space="preserve">## $ site        &lt;chr&gt; "Portland", "Portland", "Portland", "Portland", "Por…</w:t>
-      </w:r>
-      <w:r>
-        <w:br w:type="textWrapping"/>
-      </w:r>
-      <w:r>
-        <w:rPr>
-          <w:rStyle w:val="VerbatimChar"/>
-        </w:rPr>
-        <w:t xml:space="preserve">## $ country     &lt;chr&gt; "USA", "USA", "USA", "USA", "USA", "USA", "USA", "US…</w:t>
+        <w:t xml:space="preserve">## $ case          &lt;dbl&gt; 110754, 99706, 105271, 105001, 112263, 86205, 9950…</w:t>
+      </w:r>
+      <w:r>
+        <w:br w:type="textWrapping"/>
+      </w:r>
+      <w:r>
+        <w:rPr>
+          <w:rStyle w:val="VerbatimChar"/>
+        </w:rPr>
+        <w:t xml:space="preserve">## $ age           &lt;dbl&gt; 67, 74, 50, 71, 69, 56, 50, 57, 51, 63, 61, 59, 61…</w:t>
+      </w:r>
+      <w:r>
+        <w:br w:type="textWrapping"/>
+      </w:r>
+      <w:r>
+        <w:rPr>
+          <w:rStyle w:val="VerbatimChar"/>
+        </w:rPr>
+        <w:t xml:space="preserve">## $ arm           &lt;chr&gt; "F: FOLFOX", "A: IFL", "A: IFL", "G: IROX", "F: FO…</w:t>
+      </w:r>
+      <w:r>
+        <w:br w:type="textWrapping"/>
+      </w:r>
+      <w:r>
+        <w:rPr>
+          <w:rStyle w:val="VerbatimChar"/>
+        </w:rPr>
+        <w:t xml:space="preserve">## $ sex           &lt;chr&gt; "Male", "Female", "Female", "Female", "Female", "M…</w:t>
+      </w:r>
+      <w:r>
+        <w:br w:type="textWrapping"/>
+      </w:r>
+      <w:r>
+        <w:rPr>
+          <w:rStyle w:val="VerbatimChar"/>
+        </w:rPr>
+        <w:t xml:space="preserve">## $ race          &lt;chr&gt; "Caucasian", "Caucasian", "Caucasian", "Caucasian"…</w:t>
+      </w:r>
+      <w:r>
+        <w:br w:type="textWrapping"/>
+      </w:r>
+      <w:r>
+        <w:rPr>
+          <w:rStyle w:val="VerbatimChar"/>
+        </w:rPr>
+        <w:t xml:space="preserve">## $ fu_time       &lt;dbl&gt; 922, 270, 175, 128, 233, 120, 369, 421, 387, 363, …</w:t>
+      </w:r>
+      <w:r>
+        <w:br w:type="textWrapping"/>
+      </w:r>
+      <w:r>
+        <w:rPr>
+          <w:rStyle w:val="VerbatimChar"/>
+        </w:rPr>
+        <w:t xml:space="preserve">## $ fu_stat       &lt;dbl&gt; 2, 2, 2, 2, 2, 2, 2, 2, 2, 2, 2, 2, 2, 2, 1, 2, 2,…</w:t>
+      </w:r>
+      <w:r>
+        <w:br w:type="textWrapping"/>
+      </w:r>
+      <w:r>
+        <w:rPr>
+          <w:rStyle w:val="VerbatimChar"/>
+        </w:rPr>
+        <w:t xml:space="preserve">## $ ps            &lt;dbl&gt; 0, 1, 1, 1, 0, 0, 0, 0, 1, 1, 1, 0, 1, 1, 0, 0, 1,…</w:t>
+      </w:r>
+      <w:r>
+        <w:br w:type="textWrapping"/>
+      </w:r>
+      <w:r>
+        <w:rPr>
+          <w:rStyle w:val="VerbatimChar"/>
+        </w:rPr>
+        <w:t xml:space="preserve">## $ hgb           &lt;dbl&gt; 11.5, 10.7, 11.1, 12.6, 13.0, 10.2, 13.3, 12.1, 13…</w:t>
+      </w:r>
+      <w:r>
+        <w:br w:type="textWrapping"/>
+      </w:r>
+      <w:r>
+        <w:rPr>
+          <w:rStyle w:val="VerbatimChar"/>
+        </w:rPr>
+        <w:t xml:space="preserve">## $ bmi           &lt;dbl&gt; 25.09861, 19.49786, NA, 29.42922, 26.35352, 19.036…</w:t>
+      </w:r>
+      <w:r>
+        <w:br w:type="textWrapping"/>
+      </w:r>
+      <w:r>
+        <w:rPr>
+          <w:rStyle w:val="VerbatimChar"/>
+        </w:rPr>
+        <w:t xml:space="preserve">## $ alk_phos      &lt;dbl&gt; 160, 290, 700, 771, 350, 569, 162, 152, 231, 492, …</w:t>
+      </w:r>
+      <w:r>
+        <w:br w:type="textWrapping"/>
+      </w:r>
+      <w:r>
+        <w:rPr>
+          <w:rStyle w:val="VerbatimChar"/>
+        </w:rPr>
+        <w:t xml:space="preserve">## $ ast           &lt;dbl&gt; 35, 52, 100, 68, 35, 27, 16, 12, 25, 18, 45, 16, 5…</w:t>
+      </w:r>
+      <w:r>
+        <w:br w:type="textWrapping"/>
+      </w:r>
+      <w:r>
+        <w:rPr>
+          <w:rStyle w:val="VerbatimChar"/>
+        </w:rPr>
+        <w:t xml:space="preserve">## $ mdquality_s   &lt;dbl&gt; NA, 1, 1, 1, NA, 1, 1, 1, 1, 1, NA, NA, 1, 0, 1, 1…</w:t>
+      </w:r>
+      <w:r>
+        <w:br w:type="textWrapping"/>
+      </w:r>
+      <w:r>
+        <w:rPr>
+          <w:rStyle w:val="VerbatimChar"/>
+        </w:rPr>
+        <w:t xml:space="preserve">## $ age_ord       &lt;chr&gt; "60-69", "70-79", "40-49", "70-79", "60-69", "50-5…</w:t>
+      </w:r>
+      <w:r>
+        <w:br w:type="textWrapping"/>
+      </w:r>
+      <w:r>
+        <w:rPr>
+          <w:rStyle w:val="VerbatimChar"/>
+        </w:rPr>
+        <w:t xml:space="preserve">## $ site          &lt;chr&gt; "Portland", "Portland", "Portland", "Portland", "P…</w:t>
+      </w:r>
+      <w:r>
+        <w:br w:type="textWrapping"/>
+      </w:r>
+      <w:r>
+        <w:rPr>
+          <w:rStyle w:val="VerbatimChar"/>
+        </w:rPr>
+        <w:t xml:space="preserve">## $ country       &lt;chr&gt; "USA", "USA", "USA", "USA", "USA", "USA", "USA", "…</w:t>
+      </w:r>
+      <w:r>
+        <w:br w:type="textWrapping"/>
+      </w:r>
+      <w:r>
+        <w:rPr>
+          <w:rStyle w:val="VerbatimChar"/>
+        </w:rPr>
+        <w:t xml:space="preserve">## $ ethnicity     &lt;chr&gt; "White (not Hispanic)", "White (not Hispanic)", "W…</w:t>
+      </w:r>
+      <w:r>
+        <w:br w:type="textWrapping"/>
+      </w:r>
+      <w:r>
+        <w:rPr>
+          <w:rStyle w:val="VerbatimChar"/>
+        </w:rPr>
+        <w:t xml:space="preserve">## $ name          &lt;chr&gt; "Ethan Grebenc", "Kelsey Diorio", "Mikaela Jones",…</w:t>
+      </w:r>
+      <w:r>
+        <w:br w:type="textWrapping"/>
+      </w:r>
+      <w:r>
+        <w:rPr>
+          <w:rStyle w:val="VerbatimChar"/>
+        </w:rPr>
+        <w:t xml:space="preserve">## $ first_name    &lt;chr&gt; "Ethan", "Kelsey", "Mikaela", "Simone", "Mutee'a",…</w:t>
+      </w:r>
+      <w:r>
+        <w:br w:type="textWrapping"/>
+      </w:r>
+      <w:r>
+        <w:rPr>
+          <w:rStyle w:val="VerbatimChar"/>
+        </w:rPr>
+        <w:t xml:space="preserve">## $ last_name     &lt;chr&gt; "Grebenc", "Diorio", "Jones", "Conta", "el-Saadeh"…</w:t>
+      </w:r>
+      <w:r>
+        <w:br w:type="textWrapping"/>
+      </w:r>
+      <w:r>
+        <w:rPr>
+          <w:rStyle w:val="VerbatimChar"/>
+        </w:rPr>
+        <w:t xml:space="preserve">## $ ae_low_wbc    &lt;dbl&gt; 1, 1, 0, 0, 0, 0, 0, 0, 1, 0, 0, 1, 0, 0, 0, 0, 0,…</w:t>
+      </w:r>
+      <w:r>
+        <w:br w:type="textWrapping"/>
+      </w:r>
+      <w:r>
+        <w:rPr>
+          <w:rStyle w:val="VerbatimChar"/>
+        </w:rPr>
+        <w:t xml:space="preserve">## $ ae_neuropathy &lt;dbl&gt; 1, 1, 0, 0, 0, 0, 0, 0, 1, 0, 0, 1, 0, 0, 0, 0, 0,…</w:t>
+      </w:r>
+      <w:r>
+        <w:br w:type="textWrapping"/>
+      </w:r>
+      <w:r>
+        <w:rPr>
+          <w:rStyle w:val="VerbatimChar"/>
+        </w:rPr>
+        <w:t xml:space="preserve">## $ ae_diarrhea   &lt;dbl&gt; 1, 1, 0, 0, 0, 0, 0, 0, 1, 0, 0, 1, 0, 0, 0, 0, 0,…</w:t>
+      </w:r>
+      <w:r>
+        <w:br w:type="textWrapping"/>
+      </w:r>
+      <w:r>
+        <w:rPr>
+          <w:rStyle w:val="VerbatimChar"/>
+        </w:rPr>
+        <w:t xml:space="preserve">## $ ae_vomiting   &lt;dbl&gt; 1, 1, 0, 0, 0, 0, 0, 0, 1, 0, 0, 1, 0, 0, 0, 0, 0,…</w:t>
+      </w:r>
+      <w:r>
+        <w:br w:type="textWrapping"/>
+      </w:r>
+      <w:r>
+        <w:rPr>
+          <w:rStyle w:val="VerbatimChar"/>
+        </w:rPr>
+        <w:t xml:space="preserve">## $ ae_blood_clot &lt;dbl&gt; 0, 0, 0, 0, 0, 0, 0, 0, 0, 0, 0, 0, 0, 0, 0, 0, 0,…</w:t>
       </w:r>
     </w:p>
     <w:p>
@@ -472,7 +472,7 @@
         <w:rPr>
           <w:rStyle w:val="VerbatimChar"/>
         </w:rPr>
-        <w:t xml:space="preserve">## ── Variable type:character ─────────────────────────────────────────────────</w:t>
+        <w:t xml:space="preserve">## ── Variable type:character ──────────────────────────────────────────────────────────────────</w:t>
       </w:r>
       <w:r>
         <w:br w:type="textWrapping"/>
@@ -517,25 +517,25 @@
         <w:rPr>
           <w:rStyle w:val="VerbatimChar"/>
         </w:rPr>
-        <w:t xml:space="preserve">##     A: IFL first_name       0      428 428   2  11     0      279</w:t>
-      </w:r>
-      <w:r>
-        <w:br w:type="textWrapping"/>
-      </w:r>
-      <w:r>
-        <w:rPr>
-          <w:rStyle w:val="VerbatimChar"/>
-        </w:rPr>
-        <w:t xml:space="preserve">##     A: IFL  last_name       0      428 428   3  16     0      398</w:t>
-      </w:r>
-      <w:r>
-        <w:br w:type="textWrapping"/>
-      </w:r>
-      <w:r>
-        <w:rPr>
-          <w:rStyle w:val="VerbatimChar"/>
-        </w:rPr>
-        <w:t xml:space="preserve">##     A: IFL       name       0      428 428   8  27     0      428</w:t>
+        <w:t xml:space="preserve">##     A: IFL first_name       0      428 428   2  11     0      280</w:t>
+      </w:r>
+      <w:r>
+        <w:br w:type="textWrapping"/>
+      </w:r>
+      <w:r>
+        <w:rPr>
+          <w:rStyle w:val="VerbatimChar"/>
+        </w:rPr>
+        <w:t xml:space="preserve">##     A: IFL  last_name       0      428 428   2  19     0      397</w:t>
+      </w:r>
+      <w:r>
+        <w:br w:type="textWrapping"/>
+      </w:r>
+      <w:r>
+        <w:rPr>
+          <w:rStyle w:val="VerbatimChar"/>
+        </w:rPr>
+        <w:t xml:space="preserve">##     A: IFL       name       0      428 428   7  25     0      428</w:t>
       </w:r>
       <w:r>
         <w:br w:type="textWrapping"/>
@@ -598,25 +598,25 @@
         <w:rPr>
           <w:rStyle w:val="VerbatimChar"/>
         </w:rPr>
-        <w:t xml:space="preserve">##  F: FOLFOX first_name       0      691 691   2  11     0      397</w:t>
-      </w:r>
-      <w:r>
-        <w:br w:type="textWrapping"/>
-      </w:r>
-      <w:r>
-        <w:rPr>
-          <w:rStyle w:val="VerbatimChar"/>
-        </w:rPr>
-        <w:t xml:space="preserve">##  F: FOLFOX  last_name       0      691 691   2  16     0      617</w:t>
-      </w:r>
-      <w:r>
-        <w:br w:type="textWrapping"/>
-      </w:r>
-      <w:r>
-        <w:rPr>
-          <w:rStyle w:val="VerbatimChar"/>
-        </w:rPr>
-        <w:t xml:space="preserve">##  F: FOLFOX       name       0      691 691   8  27     0      691</w:t>
+        <w:t xml:space="preserve">##  F: FOLFOX first_name       0      691 691   2  11     0      408</w:t>
+      </w:r>
+      <w:r>
+        <w:br w:type="textWrapping"/>
+      </w:r>
+      <w:r>
+        <w:rPr>
+          <w:rStyle w:val="VerbatimChar"/>
+        </w:rPr>
+        <w:t xml:space="preserve">##  F: FOLFOX  last_name       0      691 691   2  16     0      626</w:t>
+      </w:r>
+      <w:r>
+        <w:br w:type="textWrapping"/>
+      </w:r>
+      <w:r>
+        <w:rPr>
+          <w:rStyle w:val="VerbatimChar"/>
+        </w:rPr>
+        <w:t xml:space="preserve">##  F: FOLFOX       name       0      691 691   7  29     0      691</w:t>
       </w:r>
       <w:r>
         <w:br w:type="textWrapping"/>
@@ -679,25 +679,25 @@
         <w:rPr>
           <w:rStyle w:val="VerbatimChar"/>
         </w:rPr>
-        <w:t xml:space="preserve">##    G: IROX first_name       0      380 380   2  11     0      262</w:t>
-      </w:r>
-      <w:r>
-        <w:br w:type="textWrapping"/>
-      </w:r>
-      <w:r>
-        <w:rPr>
-          <w:rStyle w:val="VerbatimChar"/>
-        </w:rPr>
-        <w:t xml:space="preserve">##    G: IROX  last_name       0      380 380   3  16     0      357</w:t>
-      </w:r>
-      <w:r>
-        <w:br w:type="textWrapping"/>
-      </w:r>
-      <w:r>
-        <w:rPr>
-          <w:rStyle w:val="VerbatimChar"/>
-        </w:rPr>
-        <w:t xml:space="preserve">##    G: IROX       name       0      380 380   9  23     0      380</w:t>
+        <w:t xml:space="preserve">##    G: IROX first_name       0      380 380   3  11     0      278</w:t>
+      </w:r>
+      <w:r>
+        <w:br w:type="textWrapping"/>
+      </w:r>
+      <w:r>
+        <w:rPr>
+          <w:rStyle w:val="VerbatimChar"/>
+        </w:rPr>
+        <w:t xml:space="preserve">##    G: IROX  last_name       0      380 380   1  16     0      355</w:t>
+      </w:r>
+      <w:r>
+        <w:br w:type="textWrapping"/>
+      </w:r>
+      <w:r>
+        <w:rPr>
+          <w:rStyle w:val="VerbatimChar"/>
+        </w:rPr>
+        <w:t xml:space="preserve">##    G: IROX       name       0      380 380   7  28     0      380</w:t>
       </w:r>
       <w:r>
         <w:br w:type="textWrapping"/>
@@ -742,421 +742,421 @@
         <w:rPr>
           <w:rStyle w:val="VerbatimChar"/>
         </w:rPr>
-        <w:t xml:space="preserve">## ── Variable type:numeric ───────────────────────────────────────────────────</w:t>
-      </w:r>
-      <w:r>
-        <w:br w:type="textWrapping"/>
-      </w:r>
-      <w:r>
-        <w:rPr>
-          <w:rStyle w:val="VerbatimChar"/>
-        </w:rPr>
-        <w:t xml:space="preserve">##        arm    variable missing complete   n      mean      sd       p0</w:t>
-      </w:r>
-      <w:r>
-        <w:br w:type="textWrapping"/>
-      </w:r>
-      <w:r>
-        <w:rPr>
-          <w:rStyle w:val="VerbatimChar"/>
-        </w:rPr>
-        <w:t xml:space="preserve">##     A: IFL         age       0      428 428    59.67    11.36    27   </w:t>
-      </w:r>
-      <w:r>
-        <w:br w:type="textWrapping"/>
-      </w:r>
-      <w:r>
-        <w:rPr>
-          <w:rStyle w:val="VerbatimChar"/>
-        </w:rPr>
-        <w:t xml:space="preserve">##     A: IFL    alk_phos      69      359 428   175.58   128.61    11   </w:t>
-      </w:r>
-      <w:r>
-        <w:br w:type="textWrapping"/>
-      </w:r>
-      <w:r>
-        <w:rPr>
-          <w:rStyle w:val="VerbatimChar"/>
-        </w:rPr>
-        <w:t xml:space="preserve">##     A: IFL         ast      69      359 428    37.29    28.04    10   </w:t>
-      </w:r>
-      <w:r>
-        <w:br w:type="textWrapping"/>
-      </w:r>
-      <w:r>
-        <w:rPr>
-          <w:rStyle w:val="VerbatimChar"/>
-        </w:rPr>
-        <w:t xml:space="preserve">##     A: IFL  blood_clot       0      428 428     0.063    0.24     0   </w:t>
-      </w:r>
-      <w:r>
-        <w:br w:type="textWrapping"/>
-      </w:r>
-      <w:r>
-        <w:rPr>
-          <w:rStyle w:val="VerbatimChar"/>
-        </w:rPr>
-        <w:t xml:space="preserve">##     A: IFL         bmi       9      419 428    27.29     5.55    14.05</w:t>
-      </w:r>
-      <w:r>
-        <w:br w:type="textWrapping"/>
-      </w:r>
-      <w:r>
-        <w:rPr>
-          <w:rStyle w:val="VerbatimChar"/>
-        </w:rPr>
-        <w:t xml:space="preserve">##     A: IFL        case       0      428 428 95252.21  8200.84 76170   </w:t>
-      </w:r>
-      <w:r>
-        <w:br w:type="textWrapping"/>
-      </w:r>
-      <w:r>
-        <w:rPr>
-          <w:rStyle w:val="VerbatimChar"/>
-        </w:rPr>
-        <w:t xml:space="preserve">##     A: IFL    diarrhea       0      428 428     0.18     0.39     0   </w:t>
-      </w:r>
-      <w:r>
-        <w:br w:type="textWrapping"/>
-      </w:r>
-      <w:r>
-        <w:rPr>
-          <w:rStyle w:val="VerbatimChar"/>
-        </w:rPr>
-        <w:t xml:space="preserve">##     A: IFL     fu_stat       0      428 428     1.96     0.2      1   </w:t>
-      </w:r>
-      <w:r>
-        <w:br w:type="textWrapping"/>
-      </w:r>
-      <w:r>
-        <w:rPr>
-          <w:rStyle w:val="VerbatimChar"/>
-        </w:rPr>
-        <w:t xml:space="preserve">##     A: IFL     fu_time       0      428 428   553.58   419.61     9   </w:t>
-      </w:r>
-      <w:r>
-        <w:br w:type="textWrapping"/>
-      </w:r>
-      <w:r>
-        <w:rPr>
-          <w:rStyle w:val="VerbatimChar"/>
-        </w:rPr>
-        <w:t xml:space="preserve">##     A: IFL         hgb      69      359 428    12.28     1.69     9.06</w:t>
-      </w:r>
-      <w:r>
-        <w:br w:type="textWrapping"/>
-      </w:r>
-      <w:r>
-        <w:rPr>
-          <w:rStyle w:val="VerbatimChar"/>
-        </w:rPr>
-        <w:t xml:space="preserve">##     A: IFL     low_wbc       0      428 428     0.16     0.37     0   </w:t>
-      </w:r>
-      <w:r>
-        <w:br w:type="textWrapping"/>
-      </w:r>
-      <w:r>
-        <w:rPr>
-          <w:rStyle w:val="VerbatimChar"/>
-        </w:rPr>
-        <w:t xml:space="preserve">##     A: IFL mdquality_s      55      373 428     0.89     0.31     0   </w:t>
-      </w:r>
-      <w:r>
-        <w:br w:type="textWrapping"/>
-      </w:r>
-      <w:r>
-        <w:rPr>
-          <w:rStyle w:val="VerbatimChar"/>
-        </w:rPr>
-        <w:t xml:space="preserve">##     A: IFL  neuropathy       0      428 428     0.16     0.37     0   </w:t>
-      </w:r>
-      <w:r>
-        <w:br w:type="textWrapping"/>
-      </w:r>
-      <w:r>
-        <w:rPr>
-          <w:rStyle w:val="VerbatimChar"/>
-        </w:rPr>
-        <w:t xml:space="preserve">##     A: IFL          ps      69      359 428     0.53     0.6      0   </w:t>
-      </w:r>
-      <w:r>
-        <w:br w:type="textWrapping"/>
-      </w:r>
-      <w:r>
-        <w:rPr>
-          <w:rStyle w:val="VerbatimChar"/>
-        </w:rPr>
-        <w:t xml:space="preserve">##     A: IFL    vomiting       0      428 428     0.18     0.39     0   </w:t>
-      </w:r>
-      <w:r>
-        <w:br w:type="textWrapping"/>
-      </w:r>
-      <w:r>
-        <w:rPr>
-          <w:rStyle w:val="VerbatimChar"/>
-        </w:rPr>
-        <w:t xml:space="preserve">##  F: FOLFOX         age       0      691 691    60.3     11.63    19   </w:t>
-      </w:r>
-      <w:r>
-        <w:br w:type="textWrapping"/>
-      </w:r>
-      <w:r>
-        <w:rPr>
-          <w:rStyle w:val="VerbatimChar"/>
-        </w:rPr>
-        <w:t xml:space="preserve">##  F: FOLFOX    alk_phos     141      550 691   161.98   121.98    10   </w:t>
-      </w:r>
-      <w:r>
-        <w:br w:type="textWrapping"/>
-      </w:r>
-      <w:r>
-        <w:rPr>
-          <w:rStyle w:val="VerbatimChar"/>
-        </w:rPr>
-        <w:t xml:space="preserve">##  F: FOLFOX         ast     141      550 691    35.2     26.66     7   </w:t>
-      </w:r>
-      <w:r>
-        <w:br w:type="textWrapping"/>
-      </w:r>
-      <w:r>
-        <w:rPr>
-          <w:rStyle w:val="VerbatimChar"/>
-        </w:rPr>
-        <w:t xml:space="preserve">##  F: FOLFOX  blood_clot       0      691 691     0.046    0.21     0   </w:t>
-      </w:r>
-      <w:r>
-        <w:br w:type="textWrapping"/>
-      </w:r>
-      <w:r>
-        <w:rPr>
-          <w:rStyle w:val="VerbatimChar"/>
-        </w:rPr>
-        <w:t xml:space="preserve">##  F: FOLFOX         bmi      20      671 691    27.21     5.17    16.65</w:t>
-      </w:r>
-      <w:r>
-        <w:br w:type="textWrapping"/>
-      </w:r>
-      <w:r>
-        <w:rPr>
-          <w:rStyle w:val="VerbatimChar"/>
-        </w:rPr>
-        <w:t xml:space="preserve">##  F: FOLFOX        case       0      691 691 1e+05     9617.76 78845   </w:t>
-      </w:r>
-      <w:r>
-        <w:br w:type="textWrapping"/>
-      </w:r>
-      <w:r>
-        <w:rPr>
-          <w:rStyle w:val="VerbatimChar"/>
-        </w:rPr>
-        <w:t xml:space="preserve">##  F: FOLFOX    diarrhea       0      691 691     0.29     0.45     0   </w:t>
-      </w:r>
-      <w:r>
-        <w:br w:type="textWrapping"/>
-      </w:r>
-      <w:r>
-        <w:rPr>
-          <w:rStyle w:val="VerbatimChar"/>
-        </w:rPr>
-        <w:t xml:space="preserve">##  F: FOLFOX     fu_stat       0      691 691     1.86     0.35     1   </w:t>
-      </w:r>
-      <w:r>
-        <w:br w:type="textWrapping"/>
-      </w:r>
-      <w:r>
-        <w:rPr>
-          <w:rStyle w:val="VerbatimChar"/>
-        </w:rPr>
-        <w:t xml:space="preserve">##  F: FOLFOX     fu_time       0      691 691   731.25   487.74     0   </w:t>
-      </w:r>
-      <w:r>
-        <w:br w:type="textWrapping"/>
-      </w:r>
-      <w:r>
-        <w:rPr>
-          <w:rStyle w:val="VerbatimChar"/>
-        </w:rPr>
-        <w:t xml:space="preserve">##  F: FOLFOX         hgb     141      550 691    12.38     1.76     9   </w:t>
-      </w:r>
-      <w:r>
-        <w:br w:type="textWrapping"/>
-      </w:r>
-      <w:r>
-        <w:rPr>
-          <w:rStyle w:val="VerbatimChar"/>
-        </w:rPr>
-        <w:t xml:space="preserve">##  F: FOLFOX     low_wbc       0      691 691     0.26     0.44     0   </w:t>
-      </w:r>
-      <w:r>
-        <w:br w:type="textWrapping"/>
-      </w:r>
-      <w:r>
-        <w:rPr>
-          <w:rStyle w:val="VerbatimChar"/>
-        </w:rPr>
-        <w:t xml:space="preserve">##  F: FOLFOX mdquality_s     156      535 691     0.9      0.3      0   </w:t>
-      </w:r>
-      <w:r>
-        <w:br w:type="textWrapping"/>
-      </w:r>
-      <w:r>
-        <w:rPr>
-          <w:rStyle w:val="VerbatimChar"/>
-        </w:rPr>
-        <w:t xml:space="preserve">##  F: FOLFOX  neuropathy       0      691 691     0.21     0.41     0   </w:t>
-      </w:r>
-      <w:r>
-        <w:br w:type="textWrapping"/>
-      </w:r>
-      <w:r>
-        <w:rPr>
-          <w:rStyle w:val="VerbatimChar"/>
-        </w:rPr>
-        <w:t xml:space="preserve">##  F: FOLFOX          ps     141      550 691     0.55     0.59     0   </w:t>
-      </w:r>
-      <w:r>
-        <w:br w:type="textWrapping"/>
-      </w:r>
-      <w:r>
-        <w:rPr>
-          <w:rStyle w:val="VerbatimChar"/>
-        </w:rPr>
-        <w:t xml:space="preserve">##  F: FOLFOX    vomiting       0      691 691     0.25     0.43     0   </w:t>
-      </w:r>
-      <w:r>
-        <w:br w:type="textWrapping"/>
-      </w:r>
-      <w:r>
-        <w:rPr>
-          <w:rStyle w:val="VerbatimChar"/>
-        </w:rPr>
-        <w:t xml:space="preserve">##    G: IROX         age       0      380 380    59.76    11.5     26   </w:t>
-      </w:r>
-      <w:r>
-        <w:br w:type="textWrapping"/>
-      </w:r>
-      <w:r>
-        <w:rPr>
-          <w:rStyle w:val="VerbatimChar"/>
-        </w:rPr>
-        <w:t xml:space="preserve">##    G: IROX    alk_phos      56      324 380   173.51   138.56     7   </w:t>
-      </w:r>
-      <w:r>
-        <w:br w:type="textWrapping"/>
-      </w:r>
-      <w:r>
-        <w:rPr>
-          <w:rStyle w:val="VerbatimChar"/>
-        </w:rPr>
-        <w:t xml:space="preserve">##    G: IROX         ast      56      324 380    35.67    25.81     5   </w:t>
-      </w:r>
-      <w:r>
-        <w:br w:type="textWrapping"/>
-      </w:r>
-      <w:r>
-        <w:rPr>
-          <w:rStyle w:val="VerbatimChar"/>
-        </w:rPr>
-        <w:t xml:space="preserve">##    G: IROX  blood_clot       0      380 380     0.039    0.19     0   </w:t>
-      </w:r>
-      <w:r>
-        <w:br w:type="textWrapping"/>
-      </w:r>
-      <w:r>
-        <w:rPr>
-          <w:rStyle w:val="VerbatimChar"/>
-        </w:rPr>
-        <w:t xml:space="preserve">##    G: IROX         bmi       4      376 380    27.11     5.75    15.43</w:t>
-      </w:r>
-      <w:r>
-        <w:br w:type="textWrapping"/>
-      </w:r>
-      <w:r>
-        <w:rPr>
-          <w:rStyle w:val="VerbatimChar"/>
-        </w:rPr>
-        <w:t xml:space="preserve">##    G: IROX        case       0      380 380 94869.23  6960.2  78841   </w:t>
-      </w:r>
-      <w:r>
-        <w:br w:type="textWrapping"/>
-      </w:r>
-      <w:r>
-        <w:rPr>
-          <w:rStyle w:val="VerbatimChar"/>
-        </w:rPr>
-        <w:t xml:space="preserve">##    G: IROX    diarrhea       0      380 380     0.092    0.29     0   </w:t>
-      </w:r>
-      <w:r>
-        <w:br w:type="textWrapping"/>
-      </w:r>
-      <w:r>
-        <w:rPr>
-          <w:rStyle w:val="VerbatimChar"/>
-        </w:rPr>
-        <w:t xml:space="preserve">##    G: IROX     fu_stat       0      380 380     1.93     0.25     1   </w:t>
-      </w:r>
-      <w:r>
-        <w:br w:type="textWrapping"/>
-      </w:r>
-      <w:r>
-        <w:rPr>
-          <w:rStyle w:val="VerbatimChar"/>
-        </w:rPr>
-        <w:t xml:space="preserve">##    G: IROX     fu_time       0      380 380   607.24   435.51    17   </w:t>
-      </w:r>
-      <w:r>
-        <w:br w:type="textWrapping"/>
-      </w:r>
-      <w:r>
-        <w:rPr>
-          <w:rStyle w:val="VerbatimChar"/>
-        </w:rPr>
-        <w:t xml:space="preserve">##    G: IROX         hgb      56      324 380    12.37     1.68     9   </w:t>
-      </w:r>
-      <w:r>
-        <w:br w:type="textWrapping"/>
-      </w:r>
-      <w:r>
-        <w:rPr>
-          <w:rStyle w:val="VerbatimChar"/>
-        </w:rPr>
-        <w:t xml:space="preserve">##    G: IROX     low_wbc       0      380 380     0.068    0.25     0   </w:t>
-      </w:r>
-      <w:r>
-        <w:br w:type="textWrapping"/>
-      </w:r>
-      <w:r>
-        <w:rPr>
-          <w:rStyle w:val="VerbatimChar"/>
-        </w:rPr>
-        <w:t xml:space="preserve">##    G: IROX mdquality_s      41      339 380     0.91     0.29     0   </w:t>
-      </w:r>
-      <w:r>
-        <w:br w:type="textWrapping"/>
-      </w:r>
-      <w:r>
-        <w:rPr>
-          <w:rStyle w:val="VerbatimChar"/>
-        </w:rPr>
-        <w:t xml:space="preserve">##    G: IROX  neuropathy       0      380 380     0.068    0.25     0   </w:t>
-      </w:r>
-      <w:r>
-        <w:br w:type="textWrapping"/>
-      </w:r>
-      <w:r>
-        <w:rPr>
-          <w:rStyle w:val="VerbatimChar"/>
-        </w:rPr>
-        <w:t xml:space="preserve">##    G: IROX          ps      56      324 380     0.54     0.61     0   </w:t>
-      </w:r>
-      <w:r>
-        <w:br w:type="textWrapping"/>
-      </w:r>
-      <w:r>
-        <w:rPr>
-          <w:rStyle w:val="VerbatimChar"/>
-        </w:rPr>
-        <w:t xml:space="preserve">##    G: IROX    vomiting       0      380 380     0.092    0.29     0   </w:t>
+        <w:t xml:space="preserve">## ── Variable type:numeric ────────────────────────────────────────────────────────────────────</w:t>
+      </w:r>
+      <w:r>
+        <w:br w:type="textWrapping"/>
+      </w:r>
+      <w:r>
+        <w:rPr>
+          <w:rStyle w:val="VerbatimChar"/>
+        </w:rPr>
+        <w:t xml:space="preserve">##        arm      variable missing complete   n      mean      sd       p0</w:t>
+      </w:r>
+      <w:r>
+        <w:br w:type="textWrapping"/>
+      </w:r>
+      <w:r>
+        <w:rPr>
+          <w:rStyle w:val="VerbatimChar"/>
+        </w:rPr>
+        <w:t xml:space="preserve">##     A: IFL ae_blood_clot       0      428 428     0.044    0.21     0   </w:t>
+      </w:r>
+      <w:r>
+        <w:br w:type="textWrapping"/>
+      </w:r>
+      <w:r>
+        <w:rPr>
+          <w:rStyle w:val="VerbatimChar"/>
+        </w:rPr>
+        <w:t xml:space="preserve">##     A: IFL   ae_diarrhea       0      428 428     0.19     0.39     0   </w:t>
+      </w:r>
+      <w:r>
+        <w:br w:type="textWrapping"/>
+      </w:r>
+      <w:r>
+        <w:rPr>
+          <w:rStyle w:val="VerbatimChar"/>
+        </w:rPr>
+        <w:t xml:space="preserve">##     A: IFL    ae_low_wbc       0      428 428     0.16     0.37     0   </w:t>
+      </w:r>
+      <w:r>
+        <w:br w:type="textWrapping"/>
+      </w:r>
+      <w:r>
+        <w:rPr>
+          <w:rStyle w:val="VerbatimChar"/>
+        </w:rPr>
+        <w:t xml:space="preserve">##     A: IFL ae_neuropathy       0      428 428     0.16     0.37     0   </w:t>
+      </w:r>
+      <w:r>
+        <w:br w:type="textWrapping"/>
+      </w:r>
+      <w:r>
+        <w:rPr>
+          <w:rStyle w:val="VerbatimChar"/>
+        </w:rPr>
+        <w:t xml:space="preserve">##     A: IFL   ae_vomiting       0      428 428     0.19     0.39     0   </w:t>
+      </w:r>
+      <w:r>
+        <w:br w:type="textWrapping"/>
+      </w:r>
+      <w:r>
+        <w:rPr>
+          <w:rStyle w:val="VerbatimChar"/>
+        </w:rPr>
+        <w:t xml:space="preserve">##     A: IFL           age       0      428 428    59.67    11.36    27   </w:t>
+      </w:r>
+      <w:r>
+        <w:br w:type="textWrapping"/>
+      </w:r>
+      <w:r>
+        <w:rPr>
+          <w:rStyle w:val="VerbatimChar"/>
+        </w:rPr>
+        <w:t xml:space="preserve">##     A: IFL      alk_phos      69      359 428   175.58   128.61    11   </w:t>
+      </w:r>
+      <w:r>
+        <w:br w:type="textWrapping"/>
+      </w:r>
+      <w:r>
+        <w:rPr>
+          <w:rStyle w:val="VerbatimChar"/>
+        </w:rPr>
+        <w:t xml:space="preserve">##     A: IFL           ast      69      359 428    37.29    28.04    10   </w:t>
+      </w:r>
+      <w:r>
+        <w:br w:type="textWrapping"/>
+      </w:r>
+      <w:r>
+        <w:rPr>
+          <w:rStyle w:val="VerbatimChar"/>
+        </w:rPr>
+        <w:t xml:space="preserve">##     A: IFL           bmi       9      419 428    27.29     5.55    14.05</w:t>
+      </w:r>
+      <w:r>
+        <w:br w:type="textWrapping"/>
+      </w:r>
+      <w:r>
+        <w:rPr>
+          <w:rStyle w:val="VerbatimChar"/>
+        </w:rPr>
+        <w:t xml:space="preserve">##     A: IFL          case       0      428 428 95252.21  8200.84 76170   </w:t>
+      </w:r>
+      <w:r>
+        <w:br w:type="textWrapping"/>
+      </w:r>
+      <w:r>
+        <w:rPr>
+          <w:rStyle w:val="VerbatimChar"/>
+        </w:rPr>
+        <w:t xml:space="preserve">##     A: IFL       fu_stat       0      428 428     1.96     0.2      1   </w:t>
+      </w:r>
+      <w:r>
+        <w:br w:type="textWrapping"/>
+      </w:r>
+      <w:r>
+        <w:rPr>
+          <w:rStyle w:val="VerbatimChar"/>
+        </w:rPr>
+        <w:t xml:space="preserve">##     A: IFL       fu_time       0      428 428   553.58   419.61     9   </w:t>
+      </w:r>
+      <w:r>
+        <w:br w:type="textWrapping"/>
+      </w:r>
+      <w:r>
+        <w:rPr>
+          <w:rStyle w:val="VerbatimChar"/>
+        </w:rPr>
+        <w:t xml:space="preserve">##     A: IFL           hgb      69      359 428    12.28     1.69     9.06</w:t>
+      </w:r>
+      <w:r>
+        <w:br w:type="textWrapping"/>
+      </w:r>
+      <w:r>
+        <w:rPr>
+          <w:rStyle w:val="VerbatimChar"/>
+        </w:rPr>
+        <w:t xml:space="preserve">##     A: IFL   mdquality_s      55      373 428     0.89     0.31     0   </w:t>
+      </w:r>
+      <w:r>
+        <w:br w:type="textWrapping"/>
+      </w:r>
+      <w:r>
+        <w:rPr>
+          <w:rStyle w:val="VerbatimChar"/>
+        </w:rPr>
+        <w:t xml:space="preserve">##     A: IFL            ps      69      359 428     0.53     0.6      0   </w:t>
+      </w:r>
+      <w:r>
+        <w:br w:type="textWrapping"/>
+      </w:r>
+      <w:r>
+        <w:rPr>
+          <w:rStyle w:val="VerbatimChar"/>
+        </w:rPr>
+        <w:t xml:space="preserve">##  F: FOLFOX ae_blood_clot       0      691 691     0.039    0.19     0   </w:t>
+      </w:r>
+      <w:r>
+        <w:br w:type="textWrapping"/>
+      </w:r>
+      <w:r>
+        <w:rPr>
+          <w:rStyle w:val="VerbatimChar"/>
+        </w:rPr>
+        <w:t xml:space="preserve">##  F: FOLFOX   ae_diarrhea       0      691 691     0.25     0.43     0   </w:t>
+      </w:r>
+      <w:r>
+        <w:br w:type="textWrapping"/>
+      </w:r>
+      <w:r>
+        <w:rPr>
+          <w:rStyle w:val="VerbatimChar"/>
+        </w:rPr>
+        <w:t xml:space="preserve">##  F: FOLFOX    ae_low_wbc       0      691 691     0.24     0.43     0   </w:t>
+      </w:r>
+      <w:r>
+        <w:br w:type="textWrapping"/>
+      </w:r>
+      <w:r>
+        <w:rPr>
+          <w:rStyle w:val="VerbatimChar"/>
+        </w:rPr>
+        <w:t xml:space="preserve">##  F: FOLFOX ae_neuropathy       0      691 691     0.18     0.39     0   </w:t>
+      </w:r>
+      <w:r>
+        <w:br w:type="textWrapping"/>
+      </w:r>
+      <w:r>
+        <w:rPr>
+          <w:rStyle w:val="VerbatimChar"/>
+        </w:rPr>
+        <w:t xml:space="preserve">##  F: FOLFOX   ae_vomiting       0      691 691     0.21     0.41     0   </w:t>
+      </w:r>
+      <w:r>
+        <w:br w:type="textWrapping"/>
+      </w:r>
+      <w:r>
+        <w:rPr>
+          <w:rStyle w:val="VerbatimChar"/>
+        </w:rPr>
+        <w:t xml:space="preserve">##  F: FOLFOX           age       0      691 691    60.3     11.63    19   </w:t>
+      </w:r>
+      <w:r>
+        <w:br w:type="textWrapping"/>
+      </w:r>
+      <w:r>
+        <w:rPr>
+          <w:rStyle w:val="VerbatimChar"/>
+        </w:rPr>
+        <w:t xml:space="preserve">##  F: FOLFOX      alk_phos     141      550 691   161.98   121.98    10   </w:t>
+      </w:r>
+      <w:r>
+        <w:br w:type="textWrapping"/>
+      </w:r>
+      <w:r>
+        <w:rPr>
+          <w:rStyle w:val="VerbatimChar"/>
+        </w:rPr>
+        <w:t xml:space="preserve">##  F: FOLFOX           ast     141      550 691    35.2     26.66     7   </w:t>
+      </w:r>
+      <w:r>
+        <w:br w:type="textWrapping"/>
+      </w:r>
+      <w:r>
+        <w:rPr>
+          <w:rStyle w:val="VerbatimChar"/>
+        </w:rPr>
+        <w:t xml:space="preserve">##  F: FOLFOX           bmi      20      671 691    27.21     5.17    16.65</w:t>
+      </w:r>
+      <w:r>
+        <w:br w:type="textWrapping"/>
+      </w:r>
+      <w:r>
+        <w:rPr>
+          <w:rStyle w:val="VerbatimChar"/>
+        </w:rPr>
+        <w:t xml:space="preserve">##  F: FOLFOX          case       0      691 691 1e+05     9617.76 78845   </w:t>
+      </w:r>
+      <w:r>
+        <w:br w:type="textWrapping"/>
+      </w:r>
+      <w:r>
+        <w:rPr>
+          <w:rStyle w:val="VerbatimChar"/>
+        </w:rPr>
+        <w:t xml:space="preserve">##  F: FOLFOX       fu_stat       0      691 691     1.86     0.35     1   </w:t>
+      </w:r>
+      <w:r>
+        <w:br w:type="textWrapping"/>
+      </w:r>
+      <w:r>
+        <w:rPr>
+          <w:rStyle w:val="VerbatimChar"/>
+        </w:rPr>
+        <w:t xml:space="preserve">##  F: FOLFOX       fu_time       0      691 691   731.25   487.74     0   </w:t>
+      </w:r>
+      <w:r>
+        <w:br w:type="textWrapping"/>
+      </w:r>
+      <w:r>
+        <w:rPr>
+          <w:rStyle w:val="VerbatimChar"/>
+        </w:rPr>
+        <w:t xml:space="preserve">##  F: FOLFOX           hgb     141      550 691    12.38     1.76     9   </w:t>
+      </w:r>
+      <w:r>
+        <w:br w:type="textWrapping"/>
+      </w:r>
+      <w:r>
+        <w:rPr>
+          <w:rStyle w:val="VerbatimChar"/>
+        </w:rPr>
+        <w:t xml:space="preserve">##  F: FOLFOX   mdquality_s     156      535 691     0.9      0.3      0   </w:t>
+      </w:r>
+      <w:r>
+        <w:br w:type="textWrapping"/>
+      </w:r>
+      <w:r>
+        <w:rPr>
+          <w:rStyle w:val="VerbatimChar"/>
+        </w:rPr>
+        <w:t xml:space="preserve">##  F: FOLFOX            ps     141      550 691     0.55     0.59     0   </w:t>
+      </w:r>
+      <w:r>
+        <w:br w:type="textWrapping"/>
+      </w:r>
+      <w:r>
+        <w:rPr>
+          <w:rStyle w:val="VerbatimChar"/>
+        </w:rPr>
+        <w:t xml:space="preserve">##    G: IROX ae_blood_clot       0      380 380     0.047    0.21     0   </w:t>
+      </w:r>
+      <w:r>
+        <w:br w:type="textWrapping"/>
+      </w:r>
+      <w:r>
+        <w:rPr>
+          <w:rStyle w:val="VerbatimChar"/>
+        </w:rPr>
+        <w:t xml:space="preserve">##    G: IROX   ae_diarrhea       0      380 380     0.12     0.32     0   </w:t>
+      </w:r>
+      <w:r>
+        <w:br w:type="textWrapping"/>
+      </w:r>
+      <w:r>
+        <w:rPr>
+          <w:rStyle w:val="VerbatimChar"/>
+        </w:rPr>
+        <w:t xml:space="preserve">##    G: IROX    ae_low_wbc       0      380 380     0.095    0.29     0   </w:t>
+      </w:r>
+      <w:r>
+        <w:br w:type="textWrapping"/>
+      </w:r>
+      <w:r>
+        <w:rPr>
+          <w:rStyle w:val="VerbatimChar"/>
+        </w:rPr>
+        <w:t xml:space="preserve">##    G: IROX ae_neuropathy       0      380 380     0.095    0.29     0   </w:t>
+      </w:r>
+      <w:r>
+        <w:br w:type="textWrapping"/>
+      </w:r>
+      <w:r>
+        <w:rPr>
+          <w:rStyle w:val="VerbatimChar"/>
+        </w:rPr>
+        <w:t xml:space="preserve">##    G: IROX   ae_vomiting       0      380 380     0.12     0.32     0   </w:t>
+      </w:r>
+      <w:r>
+        <w:br w:type="textWrapping"/>
+      </w:r>
+      <w:r>
+        <w:rPr>
+          <w:rStyle w:val="VerbatimChar"/>
+        </w:rPr>
+        <w:t xml:space="preserve">##    G: IROX           age       0      380 380    59.76    11.5     26   </w:t>
+      </w:r>
+      <w:r>
+        <w:br w:type="textWrapping"/>
+      </w:r>
+      <w:r>
+        <w:rPr>
+          <w:rStyle w:val="VerbatimChar"/>
+        </w:rPr>
+        <w:t xml:space="preserve">##    G: IROX      alk_phos      56      324 380   173.51   138.56     7   </w:t>
+      </w:r>
+      <w:r>
+        <w:br w:type="textWrapping"/>
+      </w:r>
+      <w:r>
+        <w:rPr>
+          <w:rStyle w:val="VerbatimChar"/>
+        </w:rPr>
+        <w:t xml:space="preserve">##    G: IROX           ast      56      324 380    35.67    25.81     5   </w:t>
+      </w:r>
+      <w:r>
+        <w:br w:type="textWrapping"/>
+      </w:r>
+      <w:r>
+        <w:rPr>
+          <w:rStyle w:val="VerbatimChar"/>
+        </w:rPr>
+        <w:t xml:space="preserve">##    G: IROX           bmi       4      376 380    27.11     5.75    15.43</w:t>
+      </w:r>
+      <w:r>
+        <w:br w:type="textWrapping"/>
+      </w:r>
+      <w:r>
+        <w:rPr>
+          <w:rStyle w:val="VerbatimChar"/>
+        </w:rPr>
+        <w:t xml:space="preserve">##    G: IROX          case       0      380 380 94869.23  6960.2  78841   </w:t>
+      </w:r>
+      <w:r>
+        <w:br w:type="textWrapping"/>
+      </w:r>
+      <w:r>
+        <w:rPr>
+          <w:rStyle w:val="VerbatimChar"/>
+        </w:rPr>
+        <w:t xml:space="preserve">##    G: IROX       fu_stat       0      380 380     1.93     0.25     1   </w:t>
+      </w:r>
+      <w:r>
+        <w:br w:type="textWrapping"/>
+      </w:r>
+      <w:r>
+        <w:rPr>
+          <w:rStyle w:val="VerbatimChar"/>
+        </w:rPr>
+        <w:t xml:space="preserve">##    G: IROX       fu_time       0      380 380   607.24   435.51    17   </w:t>
+      </w:r>
+      <w:r>
+        <w:br w:type="textWrapping"/>
+      </w:r>
+      <w:r>
+        <w:rPr>
+          <w:rStyle w:val="VerbatimChar"/>
+        </w:rPr>
+        <w:t xml:space="preserve">##    G: IROX           hgb      56      324 380    12.37     1.68     9   </w:t>
+      </w:r>
+      <w:r>
+        <w:br w:type="textWrapping"/>
+      </w:r>
+      <w:r>
+        <w:rPr>
+          <w:rStyle w:val="VerbatimChar"/>
+        </w:rPr>
+        <w:t xml:space="preserve">##    G: IROX   mdquality_s      41      339 380     0.91     0.29     0   </w:t>
+      </w:r>
+      <w:r>
+        <w:br w:type="textWrapping"/>
+      </w:r>
+      <w:r>
+        <w:rPr>
+          <w:rStyle w:val="VerbatimChar"/>
+        </w:rPr>
+        <w:t xml:space="preserve">##    G: IROX            ps      56      324 380     0.54     0.61     0   </w:t>
       </w:r>
       <w:r>
         <w:br w:type="textWrapping"/>
@@ -1174,6 +1174,51 @@
         <w:rPr>
           <w:rStyle w:val="VerbatimChar"/>
         </w:rPr>
+        <w:t xml:space="preserve">##      0         0         0         1    ▇▁▁▁▁▁▁▁</w:t>
+      </w:r>
+      <w:r>
+        <w:br w:type="textWrapping"/>
+      </w:r>
+      <w:r>
+        <w:rPr>
+          <w:rStyle w:val="VerbatimChar"/>
+        </w:rPr>
+        <w:t xml:space="preserve">##      0         0         0         1    ▇▁▁▁▁▁▁▂</w:t>
+      </w:r>
+      <w:r>
+        <w:br w:type="textWrapping"/>
+      </w:r>
+      <w:r>
+        <w:rPr>
+          <w:rStyle w:val="VerbatimChar"/>
+        </w:rPr>
+        <w:t xml:space="preserve">##      0         0         0         1    ▇▁▁▁▁▁▁▂</w:t>
+      </w:r>
+      <w:r>
+        <w:br w:type="textWrapping"/>
+      </w:r>
+      <w:r>
+        <w:rPr>
+          <w:rStyle w:val="VerbatimChar"/>
+        </w:rPr>
+        <w:t xml:space="preserve">##      0         0         0         1    ▇▁▁▁▁▁▁▂</w:t>
+      </w:r>
+      <w:r>
+        <w:br w:type="textWrapping"/>
+      </w:r>
+      <w:r>
+        <w:rPr>
+          <w:rStyle w:val="VerbatimChar"/>
+        </w:rPr>
+        <w:t xml:space="preserve">##      0         0         0         1    ▇▁▁▁▁▁▁▂</w:t>
+      </w:r>
+      <w:r>
+        <w:br w:type="textWrapping"/>
+      </w:r>
+      <w:r>
+        <w:rPr>
+          <w:rStyle w:val="VerbatimChar"/>
+        </w:rPr>
         <w:t xml:space="preserve">##     53        61        68        88    ▁▂▃▆▇▆▃▁</w:t>
       </w:r>
       <w:r>
@@ -1201,6 +1246,69 @@
         <w:rPr>
           <w:rStyle w:val="VerbatimChar"/>
         </w:rPr>
+        <w:t xml:space="preserve">##     23.57     26.23     30.59     53.01 ▁▅▇▅▂▁▁▁</w:t>
+      </w:r>
+      <w:r>
+        <w:br w:type="textWrapping"/>
+      </w:r>
+      <w:r>
+        <w:rPr>
+          <w:rStyle w:val="VerbatimChar"/>
+        </w:rPr>
+        <w:t xml:space="preserve">##  90563     93317     1e+05    108884    ▂▁▂▇▆▁▃▆</w:t>
+      </w:r>
+      <w:r>
+        <w:br w:type="textWrapping"/>
+      </w:r>
+      <w:r>
+        <w:rPr>
+          <w:rStyle w:val="VerbatimChar"/>
+        </w:rPr>
+        <w:t xml:space="preserve">##      2         2         2         2    ▁▁▁▁▁▁▁▇</w:t>
+      </w:r>
+      <w:r>
+        <w:br w:type="textWrapping"/>
+      </w:r>
+      <w:r>
+        <w:rPr>
+          <w:rStyle w:val="VerbatimChar"/>
+        </w:rPr>
+        <w:t xml:space="preserve">##    255.5     446.5     724.25   2170    ▇▇▅▂▂▁▁▁</w:t>
+      </w:r>
+      <w:r>
+        <w:br w:type="textWrapping"/>
+      </w:r>
+      <w:r>
+        <w:rPr>
+          <w:rStyle w:val="VerbatimChar"/>
+        </w:rPr>
+        <w:t xml:space="preserve">##     11        12.1      13.45     17.3  ▃▇▇▇▆▃▁▁</w:t>
+      </w:r>
+      <w:r>
+        <w:br w:type="textWrapping"/>
+      </w:r>
+      <w:r>
+        <w:rPr>
+          <w:rStyle w:val="VerbatimChar"/>
+        </w:rPr>
+        <w:t xml:space="preserve">##      1         1         1         1    ▁▁▁▁▁▁▁▇</w:t>
+      </w:r>
+      <w:r>
+        <w:br w:type="textWrapping"/>
+      </w:r>
+      <w:r>
+        <w:rPr>
+          <w:rStyle w:val="VerbatimChar"/>
+        </w:rPr>
+        <w:t xml:space="preserve">##      0         0         1         2    ▇▁▁▆▁▁▁▁</w:t>
+      </w:r>
+      <w:r>
+        <w:br w:type="textWrapping"/>
+      </w:r>
+      <w:r>
+        <w:rPr>
+          <w:rStyle w:val="VerbatimChar"/>
+        </w:rPr>
         <w:t xml:space="preserve">##      0         0         0         1    ▇▁▁▁▁▁▁▁</w:t>
       </w:r>
       <w:r>
@@ -1210,24 +1318,6 @@
         <w:rPr>
           <w:rStyle w:val="VerbatimChar"/>
         </w:rPr>
-        <w:t xml:space="preserve">##     23.57     26.23     30.59     53.01 ▁▅▇▅▂▁▁▁</w:t>
-      </w:r>
-      <w:r>
-        <w:br w:type="textWrapping"/>
-      </w:r>
-      <w:r>
-        <w:rPr>
-          <w:rStyle w:val="VerbatimChar"/>
-        </w:rPr>
-        <w:t xml:space="preserve">##  90563     93317     1e+05    108884    ▂▁▂▇▆▁▃▆</w:t>
-      </w:r>
-      <w:r>
-        <w:br w:type="textWrapping"/>
-      </w:r>
-      <w:r>
-        <w:rPr>
-          <w:rStyle w:val="VerbatimChar"/>
-        </w:rPr>
         <w:t xml:space="preserve">##      0         0         0         1    ▇▁▁▁▁▁▁▂</w:t>
       </w:r>
       <w:r>
@@ -1237,6 +1327,213 @@
         <w:rPr>
           <w:rStyle w:val="VerbatimChar"/>
         </w:rPr>
+        <w:t xml:space="preserve">##      0         0         0         1    ▇▁▁▁▁▁▁▂</w:t>
+      </w:r>
+      <w:r>
+        <w:br w:type="textWrapping"/>
+      </w:r>
+      <w:r>
+        <w:rPr>
+          <w:rStyle w:val="VerbatimChar"/>
+        </w:rPr>
+        <w:t xml:space="preserve">##      0         0         0         1    ▇▁▁▁▁▁▁▂</w:t>
+      </w:r>
+      <w:r>
+        <w:br w:type="textWrapping"/>
+      </w:r>
+      <w:r>
+        <w:rPr>
+          <w:rStyle w:val="VerbatimChar"/>
+        </w:rPr>
+        <w:t xml:space="preserve">##      0         0         0         1    ▇▁▁▁▁▁▁▂</w:t>
+      </w:r>
+      <w:r>
+        <w:br w:type="textWrapping"/>
+      </w:r>
+      <w:r>
+        <w:rPr>
+          <w:rStyle w:val="VerbatimChar"/>
+        </w:rPr>
+        <w:t xml:space="preserve">##     52        61        69        88    ▁▁▂▆▇▇▅▁</w:t>
+      </w:r>
+      <w:r>
+        <w:br w:type="textWrapping"/>
+      </w:r>
+      <w:r>
+        <w:rPr>
+          <w:rStyle w:val="VerbatimChar"/>
+        </w:rPr>
+        <w:t xml:space="preserve">##     85       116       194.75   1014    ▇▃▁▁▁▁▁▁</w:t>
+      </w:r>
+      <w:r>
+        <w:br w:type="textWrapping"/>
+      </w:r>
+      <w:r>
+        <w:rPr>
+          <w:rStyle w:val="VerbatimChar"/>
+        </w:rPr>
+        <w:t xml:space="preserve">##     19        25.5      40       174    ▇▃▁▁▁▁▁▁</w:t>
+      </w:r>
+      <w:r>
+        <w:br w:type="textWrapping"/>
+      </w:r>
+      <w:r>
+        <w:rPr>
+          <w:rStyle w:val="VerbatimChar"/>
+        </w:rPr>
+        <w:t xml:space="preserve">##     23.75     26.52     30.12     49.13 ▂▆▇▅▂▁▁▁</w:t>
+      </w:r>
+      <w:r>
+        <w:br w:type="textWrapping"/>
+      </w:r>
+      <w:r>
+        <w:rPr>
+          <w:rStyle w:val="VerbatimChar"/>
+        </w:rPr>
+        <w:t xml:space="preserve">##  92512.5  105126    111018.5  112488    ▁▁▂▃▁▂▂▇</w:t>
+      </w:r>
+      <w:r>
+        <w:br w:type="textWrapping"/>
+      </w:r>
+      <w:r>
+        <w:rPr>
+          <w:rStyle w:val="VerbatimChar"/>
+        </w:rPr>
+        <w:t xml:space="preserve">##      2         2         2         2    ▂▁▁▁▁▁▁▇</w:t>
+      </w:r>
+      <w:r>
+        <w:br w:type="textWrapping"/>
+      </w:r>
+      <w:r>
+        <w:rPr>
+          <w:rStyle w:val="VerbatimChar"/>
+        </w:rPr>
+        <w:t xml:space="preserve">##    345       601      1046      2472    ▅▇▅▃▃▁▁▁</w:t>
+      </w:r>
+      <w:r>
+        <w:br w:type="textWrapping"/>
+      </w:r>
+      <w:r>
+        <w:rPr>
+          <w:rStyle w:val="VerbatimChar"/>
+        </w:rPr>
+        <w:t xml:space="preserve">##     11.1      12.2      13.6      18.2  ▃▆▇▆▅▂▁▁</w:t>
+      </w:r>
+      <w:r>
+        <w:br w:type="textWrapping"/>
+      </w:r>
+      <w:r>
+        <w:rPr>
+          <w:rStyle w:val="VerbatimChar"/>
+        </w:rPr>
+        <w:t xml:space="preserve">##      1         1         1         1    ▁▁▁▁▁▁▁▇</w:t>
+      </w:r>
+      <w:r>
+        <w:br w:type="textWrapping"/>
+      </w:r>
+      <w:r>
+        <w:rPr>
+          <w:rStyle w:val="VerbatimChar"/>
+        </w:rPr>
+        <w:t xml:space="preserve">##      0         0         1         2    ▇▁▁▇▁▁▁▁</w:t>
+      </w:r>
+      <w:r>
+        <w:br w:type="textWrapping"/>
+      </w:r>
+      <w:r>
+        <w:rPr>
+          <w:rStyle w:val="VerbatimChar"/>
+        </w:rPr>
+        <w:t xml:space="preserve">##      0         0         0         1    ▇▁▁▁▁▁▁▁</w:t>
+      </w:r>
+      <w:r>
+        <w:br w:type="textWrapping"/>
+      </w:r>
+      <w:r>
+        <w:rPr>
+          <w:rStyle w:val="VerbatimChar"/>
+        </w:rPr>
+        <w:t xml:space="preserve">##      0         0         0         1    ▇▁▁▁▁▁▁▁</w:t>
+      </w:r>
+      <w:r>
+        <w:br w:type="textWrapping"/>
+      </w:r>
+      <w:r>
+        <w:rPr>
+          <w:rStyle w:val="VerbatimChar"/>
+        </w:rPr>
+        <w:t xml:space="preserve">##      0         0         0         1    ▇▁▁▁▁▁▁▁</w:t>
+      </w:r>
+      <w:r>
+        <w:br w:type="textWrapping"/>
+      </w:r>
+      <w:r>
+        <w:rPr>
+          <w:rStyle w:val="VerbatimChar"/>
+        </w:rPr>
+        <w:t xml:space="preserve">##      0         0         0         1    ▇▁▁▁▁▁▁▁</w:t>
+      </w:r>
+      <w:r>
+        <w:br w:type="textWrapping"/>
+      </w:r>
+      <w:r>
+        <w:rPr>
+          <w:rStyle w:val="VerbatimChar"/>
+        </w:rPr>
+        <w:t xml:space="preserve">##      0         0         0         1    ▇▁▁▁▁▁▁▁</w:t>
+      </w:r>
+      <w:r>
+        <w:br w:type="textWrapping"/>
+      </w:r>
+      <w:r>
+        <w:rPr>
+          <w:rStyle w:val="VerbatimChar"/>
+        </w:rPr>
+        <w:t xml:space="preserve">##     52        61        68        85    ▁▂▂▅▆▇▅▁</w:t>
+      </w:r>
+      <w:r>
+        <w:br w:type="textWrapping"/>
+      </w:r>
+      <w:r>
+        <w:rPr>
+          <w:rStyle w:val="VerbatimChar"/>
+        </w:rPr>
+        <w:t xml:space="preserve">##     87.75    122       210.25    982    ▇▅▂▁▁▁▁▁</w:t>
+      </w:r>
+      <w:r>
+        <w:br w:type="textWrapping"/>
+      </w:r>
+      <w:r>
+        <w:rPr>
+          <w:rStyle w:val="VerbatimChar"/>
+        </w:rPr>
+        <w:t xml:space="preserve">##     20        27        41       176    ▇▆▂▁▁▁▁▁</w:t>
+      </w:r>
+      <w:r>
+        <w:br w:type="textWrapping"/>
+      </w:r>
+      <w:r>
+        <w:rPr>
+          <w:rStyle w:val="VerbatimChar"/>
+        </w:rPr>
+        <w:t xml:space="preserve">##     23.17     25.98     29.61     60.24 ▂▇▅▂▁▁▁▁</w:t>
+      </w:r>
+      <w:r>
+        <w:br w:type="textWrapping"/>
+      </w:r>
+      <w:r>
+        <w:rPr>
+          <w:rStyle w:val="VerbatimChar"/>
+        </w:rPr>
+        <w:t xml:space="preserve">##  90638.75  93126     1e+05    107746    ▁▁▂▇▃▁▃▃</w:t>
+      </w:r>
+      <w:r>
+        <w:br w:type="textWrapping"/>
+      </w:r>
+      <w:r>
+        <w:rPr>
+          <w:rStyle w:val="VerbatimChar"/>
+        </w:rPr>
         <w:t xml:space="preserve">##      2         2         2         2    ▁▁▁▁▁▁▁▇</w:t>
       </w:r>
       <w:r>
@@ -1246,25 +1543,16 @@
         <w:rPr>
           <w:rStyle w:val="VerbatimChar"/>
         </w:rPr>
-        <w:t xml:space="preserve">##    255.5     446.5     724.25   2170    ▇▇▅▂▂▁▁▁</w:t>
-      </w:r>
-      <w:r>
-        <w:br w:type="textWrapping"/>
-      </w:r>
-      <w:r>
-        <w:rPr>
-          <w:rStyle w:val="VerbatimChar"/>
-        </w:rPr>
-        <w:t xml:space="preserve">##     11        12.1      13.45     17.3  ▃▇▇▇▆▃▁▁</w:t>
-      </w:r>
-      <w:r>
-        <w:br w:type="textWrapping"/>
-      </w:r>
-      <w:r>
-        <w:rPr>
-          <w:rStyle w:val="VerbatimChar"/>
-        </w:rPr>
-        <w:t xml:space="preserve">##      0         0         0         1    ▇▁▁▁▁▁▁▂</w:t>
+        <w:t xml:space="preserve">##    306.5     515.5     807      2118    ▆▇▆▃▁▁▁▁</w:t>
+      </w:r>
+      <w:r>
+        <w:br w:type="textWrapping"/>
+      </w:r>
+      <w:r>
+        <w:rPr>
+          <w:rStyle w:val="VerbatimChar"/>
+        </w:rPr>
+        <w:t xml:space="preserve">##     11.17     12.4      13.62     17    ▃▅▆▇▇▃▂▁</w:t>
       </w:r>
       <w:r>
         <w:br w:type="textWrapping"/>
@@ -1282,295 +1570,7 @@
         <w:rPr>
           <w:rStyle w:val="VerbatimChar"/>
         </w:rPr>
-        <w:t xml:space="preserve">##      0         0         0         1    ▇▁▁▁▁▁▁▂</w:t>
-      </w:r>
-      <w:r>
-        <w:br w:type="textWrapping"/>
-      </w:r>
-      <w:r>
-        <w:rPr>
-          <w:rStyle w:val="VerbatimChar"/>
-        </w:rPr>
         <w:t xml:space="preserve">##      0         0         1         2    ▇▁▁▆▁▁▁▁</w:t>
-      </w:r>
-      <w:r>
-        <w:br w:type="textWrapping"/>
-      </w:r>
-      <w:r>
-        <w:rPr>
-          <w:rStyle w:val="VerbatimChar"/>
-        </w:rPr>
-        <w:t xml:space="preserve">##      0         0         0         1    ▇▁▁▁▁▁▁▂</w:t>
-      </w:r>
-      <w:r>
-        <w:br w:type="textWrapping"/>
-      </w:r>
-      <w:r>
-        <w:rPr>
-          <w:rStyle w:val="VerbatimChar"/>
-        </w:rPr>
-        <w:t xml:space="preserve">##     52        61        69        88    ▁▁▂▆▇▇▅▁</w:t>
-      </w:r>
-      <w:r>
-        <w:br w:type="textWrapping"/>
-      </w:r>
-      <w:r>
-        <w:rPr>
-          <w:rStyle w:val="VerbatimChar"/>
-        </w:rPr>
-        <w:t xml:space="preserve">##     85       116       194.75   1014    ▇▃▁▁▁▁▁▁</w:t>
-      </w:r>
-      <w:r>
-        <w:br w:type="textWrapping"/>
-      </w:r>
-      <w:r>
-        <w:rPr>
-          <w:rStyle w:val="VerbatimChar"/>
-        </w:rPr>
-        <w:t xml:space="preserve">##     19        25.5      40       174    ▇▃▁▁▁▁▁▁</w:t>
-      </w:r>
-      <w:r>
-        <w:br w:type="textWrapping"/>
-      </w:r>
-      <w:r>
-        <w:rPr>
-          <w:rStyle w:val="VerbatimChar"/>
-        </w:rPr>
-        <w:t xml:space="preserve">##      0         0         0         1    ▇▁▁▁▁▁▁▁</w:t>
-      </w:r>
-      <w:r>
-        <w:br w:type="textWrapping"/>
-      </w:r>
-      <w:r>
-        <w:rPr>
-          <w:rStyle w:val="VerbatimChar"/>
-        </w:rPr>
-        <w:t xml:space="preserve">##     23.75     26.52     30.12     49.13 ▂▆▇▅▂▁▁▁</w:t>
-      </w:r>
-      <w:r>
-        <w:br w:type="textWrapping"/>
-      </w:r>
-      <w:r>
-        <w:rPr>
-          <w:rStyle w:val="VerbatimChar"/>
-        </w:rPr>
-        <w:t xml:space="preserve">##  92512.5  105126    111018.5  112488    ▁▁▂▃▁▂▂▇</w:t>
-      </w:r>
-      <w:r>
-        <w:br w:type="textWrapping"/>
-      </w:r>
-      <w:r>
-        <w:rPr>
-          <w:rStyle w:val="VerbatimChar"/>
-        </w:rPr>
-        <w:t xml:space="preserve">##      0         0         1         1    ▇▁▁▁▁▁▁▃</w:t>
-      </w:r>
-      <w:r>
-        <w:br w:type="textWrapping"/>
-      </w:r>
-      <w:r>
-        <w:rPr>
-          <w:rStyle w:val="VerbatimChar"/>
-        </w:rPr>
-        <w:t xml:space="preserve">##      2         2         2         2    ▂▁▁▁▁▁▁▇</w:t>
-      </w:r>
-      <w:r>
-        <w:br w:type="textWrapping"/>
-      </w:r>
-      <w:r>
-        <w:rPr>
-          <w:rStyle w:val="VerbatimChar"/>
-        </w:rPr>
-        <w:t xml:space="preserve">##    345       601      1046      2472    ▅▇▅▃▃▁▁▁</w:t>
-      </w:r>
-      <w:r>
-        <w:br w:type="textWrapping"/>
-      </w:r>
-      <w:r>
-        <w:rPr>
-          <w:rStyle w:val="VerbatimChar"/>
-        </w:rPr>
-        <w:t xml:space="preserve">##     11.1      12.2      13.6      18.2  ▃▆▇▆▅▂▁▁</w:t>
-      </w:r>
-      <w:r>
-        <w:br w:type="textWrapping"/>
-      </w:r>
-      <w:r>
-        <w:rPr>
-          <w:rStyle w:val="VerbatimChar"/>
-        </w:rPr>
-        <w:t xml:space="preserve">##      0         0         1         1    ▇▁▁▁▁▁▁▃</w:t>
-      </w:r>
-      <w:r>
-        <w:br w:type="textWrapping"/>
-      </w:r>
-      <w:r>
-        <w:rPr>
-          <w:rStyle w:val="VerbatimChar"/>
-        </w:rPr>
-        <w:t xml:space="preserve">##      1         1         1         1    ▁▁▁▁▁▁▁▇</w:t>
-      </w:r>
-      <w:r>
-        <w:br w:type="textWrapping"/>
-      </w:r>
-      <w:r>
-        <w:rPr>
-          <w:rStyle w:val="VerbatimChar"/>
-        </w:rPr>
-        <w:t xml:space="preserve">##      0         0         0         1    ▇▁▁▁▁▁▁▂</w:t>
-      </w:r>
-      <w:r>
-        <w:br w:type="textWrapping"/>
-      </w:r>
-      <w:r>
-        <w:rPr>
-          <w:rStyle w:val="VerbatimChar"/>
-        </w:rPr>
-        <w:t xml:space="preserve">##      0         0         1         2    ▇▁▁▇▁▁▁▁</w:t>
-      </w:r>
-      <w:r>
-        <w:br w:type="textWrapping"/>
-      </w:r>
-      <w:r>
-        <w:rPr>
-          <w:rStyle w:val="VerbatimChar"/>
-        </w:rPr>
-        <w:t xml:space="preserve">##      0         0         0         1    ▇▁▁▁▁▁▁▂</w:t>
-      </w:r>
-      <w:r>
-        <w:br w:type="textWrapping"/>
-      </w:r>
-      <w:r>
-        <w:rPr>
-          <w:rStyle w:val="VerbatimChar"/>
-        </w:rPr>
-        <w:t xml:space="preserve">##     52        61        68        85    ▁▂▂▅▆▇▅▁</w:t>
-      </w:r>
-      <w:r>
-        <w:br w:type="textWrapping"/>
-      </w:r>
-      <w:r>
-        <w:rPr>
-          <w:rStyle w:val="VerbatimChar"/>
-        </w:rPr>
-        <w:t xml:space="preserve">##     87.75    122       210.25    982    ▇▅▂▁▁▁▁▁</w:t>
-      </w:r>
-      <w:r>
-        <w:br w:type="textWrapping"/>
-      </w:r>
-      <w:r>
-        <w:rPr>
-          <w:rStyle w:val="VerbatimChar"/>
-        </w:rPr>
-        <w:t xml:space="preserve">##     20        27        41       176    ▇▆▂▁▁▁▁▁</w:t>
-      </w:r>
-      <w:r>
-        <w:br w:type="textWrapping"/>
-      </w:r>
-      <w:r>
-        <w:rPr>
-          <w:rStyle w:val="VerbatimChar"/>
-        </w:rPr>
-        <w:t xml:space="preserve">##      0         0         0         1    ▇▁▁▁▁▁▁▁</w:t>
-      </w:r>
-      <w:r>
-        <w:br w:type="textWrapping"/>
-      </w:r>
-      <w:r>
-        <w:rPr>
-          <w:rStyle w:val="VerbatimChar"/>
-        </w:rPr>
-        <w:t xml:space="preserve">##     23.17     25.98     29.61     60.24 ▂▇▅▂▁▁▁▁</w:t>
-      </w:r>
-      <w:r>
-        <w:br w:type="textWrapping"/>
-      </w:r>
-      <w:r>
-        <w:rPr>
-          <w:rStyle w:val="VerbatimChar"/>
-        </w:rPr>
-        <w:t xml:space="preserve">##  90638.75  93126     1e+05    107746    ▁▁▂▇▃▁▃▃</w:t>
-      </w:r>
-      <w:r>
-        <w:br w:type="textWrapping"/>
-      </w:r>
-      <w:r>
-        <w:rPr>
-          <w:rStyle w:val="VerbatimChar"/>
-        </w:rPr>
-        <w:t xml:space="preserve">##      0         0         0         1    ▇▁▁▁▁▁▁▁</w:t>
-      </w:r>
-      <w:r>
-        <w:br w:type="textWrapping"/>
-      </w:r>
-      <w:r>
-        <w:rPr>
-          <w:rStyle w:val="VerbatimChar"/>
-        </w:rPr>
-        <w:t xml:space="preserve">##      2         2         2         2    ▁▁▁▁▁▁▁▇</w:t>
-      </w:r>
-      <w:r>
-        <w:br w:type="textWrapping"/>
-      </w:r>
-      <w:r>
-        <w:rPr>
-          <w:rStyle w:val="VerbatimChar"/>
-        </w:rPr>
-        <w:t xml:space="preserve">##    306.5     515.5     807      2118    ▆▇▆▃▁▁▁▁</w:t>
-      </w:r>
-      <w:r>
-        <w:br w:type="textWrapping"/>
-      </w:r>
-      <w:r>
-        <w:rPr>
-          <w:rStyle w:val="VerbatimChar"/>
-        </w:rPr>
-        <w:t xml:space="preserve">##     11.17     12.4      13.62     17    ▃▅▆▇▇▃▂▁</w:t>
-      </w:r>
-      <w:r>
-        <w:br w:type="textWrapping"/>
-      </w:r>
-      <w:r>
-        <w:rPr>
-          <w:rStyle w:val="VerbatimChar"/>
-        </w:rPr>
-        <w:t xml:space="preserve">##      0         0         0         1    ▇▁▁▁▁▁▁▁</w:t>
-      </w:r>
-      <w:r>
-        <w:br w:type="textWrapping"/>
-      </w:r>
-      <w:r>
-        <w:rPr>
-          <w:rStyle w:val="VerbatimChar"/>
-        </w:rPr>
-        <w:t xml:space="preserve">##      1         1         1         1    ▁▁▁▁▁▁▁▇</w:t>
-      </w:r>
-      <w:r>
-        <w:br w:type="textWrapping"/>
-      </w:r>
-      <w:r>
-        <w:rPr>
-          <w:rStyle w:val="VerbatimChar"/>
-        </w:rPr>
-        <w:t xml:space="preserve">##      0         0         0         1    ▇▁▁▁▁▁▁▁</w:t>
-      </w:r>
-      <w:r>
-        <w:br w:type="textWrapping"/>
-      </w:r>
-      <w:r>
-        <w:rPr>
-          <w:rStyle w:val="VerbatimChar"/>
-        </w:rPr>
-        <w:t xml:space="preserve">##      0         0         1         2    ▇▁▁▆▁▁▁▁</w:t>
-      </w:r>
-      <w:r>
-        <w:br w:type="textWrapping"/>
-      </w:r>
-      <w:r>
-        <w:rPr>
-          <w:rStyle w:val="VerbatimChar"/>
-        </w:rPr>
-        <w:t xml:space="preserve">##      0         0         0         1    ▇▁▁▁▁▁▁▁</w:t>
       </w:r>
     </w:p>
     <w:p>
@@ -4803,7 +4803,7 @@
               <a:graphicData uri="http://schemas.openxmlformats.org/drawingml/2006/picture">
                 <pic:pic>
                   <pic:nvPicPr>
-                    <pic:cNvPr descr="03-draft_files/figure-docx/survival_barplot-1.png" id="0" name="Picture"/>
+                    <pic:cNvPr descr="/Users/alison/rworkshops/rmd4medicine/static/mockpaper/03-figs/survival_barplot-1.png" id="0" name="Picture"/>
                     <pic:cNvPicPr>
                       <a:picLocks noChangeArrowheads="1" noChangeAspect="1"/>
                     </pic:cNvPicPr>
@@ -5256,7 +5256,7 @@
               <a:graphicData uri="http://schemas.openxmlformats.org/drawingml/2006/picture">
                 <pic:pic>
                   <pic:nvPicPr>
-                    <pic:cNvPr descr="03-draft_files/figure-docx/unnamed-chunk-8-1.png" id="0" name="Picture"/>
+                    <pic:cNvPr descr="/Users/alison/rworkshops/rmd4medicine/static/mockpaper/03-figs/unnamed-chunk-8-1.png" id="0" name="Picture"/>
                     <pic:cNvPicPr>
                       <a:picLocks noChangeArrowheads="1" noChangeAspect="1"/>
                     </pic:cNvPicPr>

</xml_diff>

<commit_message>
switch order of sessions 03 and 04
</commit_message>
<xml_diff>
--- a/static/mockpaper/03-draft.docx
+++ b/static/mockpaper/03-draft.docx
@@ -472,7 +472,7 @@
         <w:rPr>
           <w:rStyle w:val="VerbatimChar"/>
         </w:rPr>
-        <w:t xml:space="preserve">## ── Variable type:character ──────────────────────────────────────────────────────────────────</w:t>
+        <w:t xml:space="preserve">## ── Variable type:character ───────────────────────────────────────────────────────────────────</w:t>
       </w:r>
       <w:r>
         <w:br w:type="textWrapping"/>
@@ -742,7 +742,7 @@
         <w:rPr>
           <w:rStyle w:val="VerbatimChar"/>
         </w:rPr>
-        <w:t xml:space="preserve">## ── Variable type:numeric ────────────────────────────────────────────────────────────────────</w:t>
+        <w:t xml:space="preserve">## ── Variable type:numeric ─────────────────────────────────────────────────────────────────────</w:t>
       </w:r>
       <w:r>
         <w:br w:type="textWrapping"/>

</xml_diff>

<commit_message>
actually fix up prework
</commit_message>
<xml_diff>
--- a/static/mockpaper/03-draft.docx
+++ b/static/mockpaper/03-draft.docx
@@ -472,7 +472,7 @@
         <w:rPr>
           <w:rStyle w:val="VerbatimChar"/>
         </w:rPr>
-        <w:t xml:space="preserve">## ── Variable type:character ───────────────────────────────────────────────────────────────</w:t>
+        <w:t xml:space="preserve">## ── Variable type:character ───────────────────────────────────────────────</w:t>
       </w:r>
       <w:r>
         <w:br w:type="textWrapping"/>
@@ -742,7 +742,7 @@
         <w:rPr>
           <w:rStyle w:val="VerbatimChar"/>
         </w:rPr>
-        <w:t xml:space="preserve">## ── Variable type:numeric ─────────────────────────────────────────────────────────────────</w:t>
+        <w:t xml:space="preserve">## ── Variable type:numeric ─────────────────────────────────────────────────</w:t>
       </w:r>
       <w:r>
         <w:br w:type="textWrapping"/>

</xml_diff>